<commit_message>
completed language quiz assignment
</commit_message>
<xml_diff>
--- a/Chapter9_Number_Of_Steps/number_of_steps/Chapter9_Dictionary_and_Sets.docx
+++ b/Chapter9_Number_Of_Steps/number_of_steps/Chapter9_Dictionary_and_Sets.docx
@@ -3,41 +3,95 @@
 <w:document xmlns:wpc="http://schemas.microsoft.com/office/word/2010/wordprocessingCanvas" xmlns:cx="http://schemas.microsoft.com/office/drawing/2014/chartex" xmlns:cx1="http://schemas.microsoft.com/office/drawing/2015/9/8/chartex" xmlns:cx2="http://schemas.microsoft.com/office/drawing/2015/10/21/chartex" xmlns:cx3="http://schemas.microsoft.com/office/drawing/2016/5/9/chartex" xmlns:cx4="http://schemas.microsoft.com/office/drawing/2016/5/10/chartex" xmlns:cx5="http://schemas.microsoft.com/office/drawing/2016/5/11/chartex" xmlns:cx6="http://schemas.microsoft.com/office/drawing/2016/5/12/chartex" xmlns:cx7="http://schemas.microsoft.com/office/drawing/2016/5/13/chartex" xmlns:cx8="http://schemas.microsoft.com/office/drawing/2016/5/14/chartex" xmlns:mc="http://schemas.openxmlformats.org/markup-compatibility/2006" xmlns:aink="http://schemas.microsoft.com/office/drawing/2016/ink" xmlns:am3d="http://schemas.microsoft.com/office/drawing/2017/model3d" xmlns:o="urn:schemas-microsoft-com:office:office" xmlns:oel="http://schemas.microsoft.com/office/2019/extlst" xmlns:r="http://schemas.openxmlformats.org/officeDocument/2006/relationships" xmlns:m="http://schemas.openxmlformats.org/officeDocument/2006/math" xmlns:v="urn:schemas-microsoft-com:vml" xmlns:wp14="http://schemas.microsoft.com/office/word/2010/wordprocessingDrawing" xmlns:wp="http://schemas.openxmlformats.org/drawingml/2006/wordprocessingDrawing" xmlns:w10="urn:schemas-microsoft-com:office:word" xmlns:w="http://schemas.openxmlformats.org/wordprocessingml/2006/main" xmlns:w14="http://schemas.microsoft.com/office/word/2010/wordml" xmlns:w15="http://schemas.microsoft.com/office/word/2012/wordml" xmlns:w16cex="http://schemas.microsoft.com/office/word/2018/wordml/cex" xmlns:w16cid="http://schemas.microsoft.com/office/word/2016/wordml/cid" xmlns:w16="http://schemas.microsoft.com/office/word/2018/wordml" xmlns:w16sdtdh="http://schemas.microsoft.com/office/word/2020/wordml/sdtdatahash" xmlns:w16se="http://schemas.microsoft.com/office/word/2015/wordml/symex" xmlns:wpg="http://schemas.microsoft.com/office/word/2010/wordprocessingGroup" xmlns:wpi="http://schemas.microsoft.com/office/word/2010/wordprocessingInk" xmlns:wne="http://schemas.microsoft.com/office/word/2006/wordml" xmlns:wps="http://schemas.microsoft.com/office/word/2010/wordprocessingShape" mc:Ignorable="w14 w15 w16se w16cid w16 w16cex w16sdtdh wp14">
   <w:body>
     <w:p>
-      <w:r>
+      <w:pPr>
+        <w:rPr>
+          <w:rFonts w:ascii="Calibri" w:hAnsi="Calibri" w:cs="Calibri"/>
+          <w:color w:val="000000" w:themeColor="text1"/>
+        </w:rPr>
+      </w:pPr>
+      <w:r>
+        <w:rPr>
+          <w:rFonts w:ascii="Calibri" w:hAnsi="Calibri" w:cs="Calibri"/>
+          <w:color w:val="000000" w:themeColor="text1"/>
+        </w:rPr>
         <w:t xml:space="preserve">Chapter 9 Dictionary and Sets </w:t>
       </w:r>
     </w:p>
     <w:p>
-      <w:r>
+      <w:pPr>
+        <w:rPr>
+          <w:rFonts w:ascii="Calibri" w:hAnsi="Calibri" w:cs="Calibri"/>
+          <w:color w:val="000000" w:themeColor="text1"/>
+        </w:rPr>
+      </w:pPr>
+      <w:r>
+        <w:rPr>
+          <w:rFonts w:ascii="Calibri" w:hAnsi="Calibri" w:cs="Calibri"/>
+          <w:color w:val="000000" w:themeColor="text1"/>
+        </w:rPr>
         <w:t>Number of Steps</w:t>
       </w:r>
     </w:p>
     <w:p>
-      <w:r>
+      <w:pPr>
+        <w:rPr>
+          <w:rFonts w:ascii="Calibri" w:hAnsi="Calibri" w:cs="Calibri"/>
+          <w:color w:val="000000" w:themeColor="text1"/>
+        </w:rPr>
+      </w:pPr>
+      <w:r>
+        <w:rPr>
+          <w:rFonts w:ascii="Calibri" w:hAnsi="Calibri" w:cs="Calibri"/>
+          <w:color w:val="000000" w:themeColor="text1"/>
+        </w:rPr>
         <w:t>Brian Veitch</w:t>
       </w:r>
     </w:p>
-    <w:p/>
-    <w:p>
-      <w:r>
+    <w:p>
+      <w:pPr>
+        <w:rPr>
+          <w:rFonts w:ascii="Calibri" w:hAnsi="Calibri" w:cs="Calibri"/>
+          <w:color w:val="000000" w:themeColor="text1"/>
+        </w:rPr>
+      </w:pPr>
+    </w:p>
+    <w:p>
+      <w:pPr>
+        <w:rPr>
+          <w:rFonts w:ascii="Calibri" w:hAnsi="Calibri" w:cs="Calibri"/>
+          <w:color w:val="000000" w:themeColor="text1"/>
+        </w:rPr>
+      </w:pPr>
+      <w:r>
+        <w:rPr>
+          <w:rFonts w:ascii="Calibri" w:hAnsi="Calibri" w:cs="Calibri"/>
+          <w:color w:val="000000" w:themeColor="text1"/>
+        </w:rPr>
         <w:t>Instructions:</w:t>
       </w:r>
     </w:p>
-    <w:p/>
+    <w:p>
+      <w:pPr>
+        <w:rPr>
+          <w:rFonts w:ascii="Calibri" w:hAnsi="Calibri" w:cs="Calibri"/>
+          <w:color w:val="000000" w:themeColor="text1"/>
+        </w:rPr>
+      </w:pPr>
+    </w:p>
     <w:p>
       <w:pPr>
         <w:pStyle w:val="NormalWeb"/>
         <w:shd w:val="clear" w:color="auto" w:fill="FFFFFF"/>
         <w:spacing w:before="180" w:beforeAutospacing="0" w:after="180" w:afterAutospacing="0"/>
         <w:rPr>
-          <w:rFonts w:ascii="Lato" w:hAnsi="Lato"/>
-          <w:color w:val="2D3B45"/>
-        </w:rPr>
-      </w:pPr>
-      <w:r>
-        <w:rPr>
-          <w:rFonts w:ascii="Lato" w:hAnsi="Lato"/>
-          <w:color w:val="2D3B45"/>
+          <w:rFonts w:ascii="Calibri" w:hAnsi="Calibri" w:cs="Calibri"/>
+          <w:color w:val="000000" w:themeColor="text1"/>
+        </w:rPr>
+      </w:pPr>
+      <w:r>
+        <w:rPr>
+          <w:rFonts w:ascii="Calibri" w:hAnsi="Calibri" w:cs="Calibri"/>
+          <w:color w:val="000000" w:themeColor="text1"/>
         </w:rPr>
         <w:t>You will be tracking the number of steps someone takes each day for a week. Using a loop, ask them to enter the date and the number of steps. At the end of the program, you will display the total number of steps taken, the day with the most steps, and the day with the least steps. Print multiple days if they are tied.</w:t>
       </w:r>
@@ -48,36 +102,36 @@
         <w:shd w:val="clear" w:color="auto" w:fill="FFFFFF"/>
         <w:spacing w:before="180" w:beforeAutospacing="0" w:after="180" w:afterAutospacing="0"/>
         <w:rPr>
-          <w:rFonts w:ascii="Lato" w:hAnsi="Lato"/>
-          <w:color w:val="2D3B45"/>
-        </w:rPr>
-      </w:pPr>
-      <w:r>
-        <w:rPr>
-          <w:rFonts w:ascii="Lato" w:hAnsi="Lato"/>
-          <w:color w:val="2D3B45"/>
+          <w:rFonts w:ascii="Calibri" w:hAnsi="Calibri" w:cs="Calibri"/>
+          <w:color w:val="000000" w:themeColor="text1"/>
+        </w:rPr>
+      </w:pPr>
+      <w:r>
+        <w:rPr>
+          <w:rFonts w:ascii="Calibri" w:hAnsi="Calibri" w:cs="Calibri"/>
+          <w:color w:val="000000" w:themeColor="text1"/>
         </w:rPr>
         <w:fldChar w:fldCharType="begin"/>
       </w:r>
       <w:r>
         <w:rPr>
-          <w:rFonts w:ascii="Lato" w:hAnsi="Lato"/>
-          <w:color w:val="2D3B45"/>
+          <w:rFonts w:ascii="Calibri" w:hAnsi="Calibri" w:cs="Calibri"/>
+          <w:color w:val="000000" w:themeColor="text1"/>
         </w:rPr>
         <w:instrText xml:space="preserve"> INCLUDEPICTURE "https://mchenry.instructure.com/courses/1471377/files/73372479/preview" \* MERGEFORMATINET </w:instrText>
       </w:r>
       <w:r>
         <w:rPr>
-          <w:rFonts w:ascii="Lato" w:hAnsi="Lato"/>
-          <w:color w:val="2D3B45"/>
+          <w:rFonts w:ascii="Calibri" w:hAnsi="Calibri" w:cs="Calibri"/>
+          <w:color w:val="000000" w:themeColor="text1"/>
         </w:rPr>
         <w:fldChar w:fldCharType="separate"/>
       </w:r>
       <w:r>
         <w:rPr>
-          <w:rFonts w:ascii="Lato" w:hAnsi="Lato"/>
+          <w:rFonts w:ascii="Calibri" w:hAnsi="Calibri" w:cs="Calibri"/>
           <w:noProof/>
-          <w:color w:val="2D3B45"/>
+          <w:color w:val="000000" w:themeColor="text1"/>
         </w:rPr>
         <mc:AlternateContent>
           <mc:Choice Requires="wps">
@@ -138,7 +192,7 @@
           </mc:Choice>
           <mc:Fallback>
             <w:pict>
-              <v:rect w14:anchorId="71B6E457" id="Rectangle 1" o:spid="_x0000_s1026" alt="Tip-full-size-gold-1.png" style="width:35.25pt;height:35.25pt;visibility:visible;mso-wrap-style:square;mso-left-percent:-10001;mso-top-percent:-10001;mso-position-horizontal:absolute;mso-position-horizontal-relative:char;mso-position-vertical:absolute;mso-position-vertical-relative:line;mso-left-percent:-10001;mso-top-percent:-10001;v-text-anchor:top" o:gfxdata="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" filled="f" stroked="f">
+              <v:rect w14:anchorId="549884A4" id="Rectangle 1" o:spid="_x0000_s1026" alt="Tip-full-size-gold-1.png" style="width:35.25pt;height:35.25pt;visibility:visible;mso-wrap-style:square;mso-left-percent:-10001;mso-top-percent:-10001;mso-position-horizontal:absolute;mso-position-horizontal-relative:char;mso-position-vertical:absolute;mso-position-vertical-relative:line;mso-left-percent:-10001;mso-top-percent:-10001;v-text-anchor:top" o:gfxdata="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" filled="f" stroked="f">
                 <o:lock v:ext="edit" aspectratio="t"/>
                 <w10:anchorlock/>
               </v:rect>
@@ -148,27 +202,54 @@
       </w:r>
       <w:r>
         <w:rPr>
-          <w:rFonts w:ascii="Lato" w:hAnsi="Lato"/>
-          <w:color w:val="2D3B45"/>
+          <w:rFonts w:ascii="Calibri" w:hAnsi="Calibri" w:cs="Calibri"/>
+          <w:color w:val="000000" w:themeColor="text1"/>
         </w:rPr>
         <w:fldChar w:fldCharType="end"/>
       </w:r>
       <w:r>
         <w:rPr>
-          <w:rFonts w:ascii="Lato" w:hAnsi="Lato"/>
-          <w:color w:val="2D3B45"/>
+          <w:rFonts w:ascii="Calibri" w:hAnsi="Calibri" w:cs="Calibri"/>
+          <w:color w:val="000000" w:themeColor="text1"/>
         </w:rPr>
         <w:t> Hint Use separate loops to display the days for the minimum and maximum values.</w:t>
       </w:r>
     </w:p>
-    <w:p/>
-    <w:p>
-      <w:r>
+    <w:p>
+      <w:pPr>
+        <w:rPr>
+          <w:rFonts w:ascii="Calibri" w:hAnsi="Calibri" w:cs="Calibri"/>
+          <w:color w:val="000000" w:themeColor="text1"/>
+        </w:rPr>
+      </w:pPr>
+    </w:p>
+    <w:p>
+      <w:pPr>
+        <w:rPr>
+          <w:rFonts w:ascii="Calibri" w:hAnsi="Calibri" w:cs="Calibri"/>
+          <w:color w:val="000000" w:themeColor="text1"/>
+        </w:rPr>
+      </w:pPr>
+      <w:r>
+        <w:rPr>
+          <w:rFonts w:ascii="Calibri" w:hAnsi="Calibri" w:cs="Calibri"/>
+          <w:color w:val="000000" w:themeColor="text1"/>
+        </w:rPr>
         <w:t>Data:</w:t>
       </w:r>
     </w:p>
     <w:p>
-      <w:r>
+      <w:pPr>
+        <w:rPr>
+          <w:rFonts w:ascii="Calibri" w:hAnsi="Calibri" w:cs="Calibri"/>
+          <w:color w:val="000000" w:themeColor="text1"/>
+        </w:rPr>
+      </w:pPr>
+      <w:r>
+        <w:rPr>
+          <w:rFonts w:ascii="Calibri" w:hAnsi="Calibri" w:cs="Calibri"/>
+          <w:color w:val="000000" w:themeColor="text1"/>
+        </w:rPr>
         <w:tab/>
         <w:t>Variables:</w:t>
       </w:r>
@@ -180,8 +261,16 @@
           <w:ilvl w:val="0"/>
           <w:numId w:val="1"/>
         </w:numPr>
-      </w:pPr>
-      <w:r>
+        <w:rPr>
+          <w:rFonts w:ascii="Calibri" w:hAnsi="Calibri" w:cs="Calibri"/>
+          <w:color w:val="000000" w:themeColor="text1"/>
+        </w:rPr>
+      </w:pPr>
+      <w:r>
+        <w:rPr>
+          <w:rFonts w:ascii="Calibri" w:hAnsi="Calibri" w:cs="Calibri"/>
+          <w:color w:val="000000" w:themeColor="text1"/>
+        </w:rPr>
         <w:t>Days: array of days</w:t>
       </w:r>
     </w:p>
@@ -192,8 +281,16 @@
           <w:ilvl w:val="0"/>
           <w:numId w:val="1"/>
         </w:numPr>
-      </w:pPr>
-      <w:r>
+        <w:rPr>
+          <w:rFonts w:ascii="Calibri" w:hAnsi="Calibri" w:cs="Calibri"/>
+          <w:color w:val="000000" w:themeColor="text1"/>
+        </w:rPr>
+      </w:pPr>
+      <w:r>
+        <w:rPr>
+          <w:rFonts w:ascii="Calibri" w:hAnsi="Calibri" w:cs="Calibri"/>
+          <w:color w:val="000000" w:themeColor="text1"/>
+        </w:rPr>
         <w:t>Steps: dictionary. Has form “Day”: Int</w:t>
       </w:r>
     </w:p>
@@ -204,19 +301,48 @@
           <w:ilvl w:val="0"/>
           <w:numId w:val="1"/>
         </w:numPr>
+        <w:rPr>
+          <w:rFonts w:ascii="Calibri" w:hAnsi="Calibri" w:cs="Calibri"/>
+          <w:color w:val="000000" w:themeColor="text1"/>
+        </w:rPr>
       </w:pPr>
       <w:proofErr w:type="spellStart"/>
       <w:r>
+        <w:rPr>
+          <w:rFonts w:ascii="Calibri" w:hAnsi="Calibri" w:cs="Calibri"/>
+          <w:color w:val="000000" w:themeColor="text1"/>
+        </w:rPr>
         <w:t>Total_steps</w:t>
       </w:r>
       <w:proofErr w:type="spellEnd"/>
       <w:r>
+        <w:rPr>
+          <w:rFonts w:ascii="Calibri" w:hAnsi="Calibri" w:cs="Calibri"/>
+          <w:color w:val="000000" w:themeColor="text1"/>
+        </w:rPr>
         <w:t>: Int, cumulation of steps from each day</w:t>
       </w:r>
     </w:p>
-    <w:p/>
-    <w:p>
-      <w:r>
+    <w:p>
+      <w:pPr>
+        <w:rPr>
+          <w:rFonts w:ascii="Calibri" w:hAnsi="Calibri" w:cs="Calibri"/>
+          <w:color w:val="000000" w:themeColor="text1"/>
+        </w:rPr>
+      </w:pPr>
+    </w:p>
+    <w:p>
+      <w:pPr>
+        <w:rPr>
+          <w:rFonts w:ascii="Calibri" w:hAnsi="Calibri" w:cs="Calibri"/>
+          <w:color w:val="000000" w:themeColor="text1"/>
+        </w:rPr>
+      </w:pPr>
+      <w:r>
+        <w:rPr>
+          <w:rFonts w:ascii="Calibri" w:hAnsi="Calibri" w:cs="Calibri"/>
+          <w:color w:val="000000" w:themeColor="text1"/>
+        </w:rPr>
         <w:t>Processing:</w:t>
       </w:r>
     </w:p>
@@ -227,8 +353,16 @@
           <w:ilvl w:val="0"/>
           <w:numId w:val="2"/>
         </w:numPr>
-      </w:pPr>
-      <w:r>
+        <w:rPr>
+          <w:rFonts w:ascii="Calibri" w:hAnsi="Calibri" w:cs="Calibri"/>
+          <w:color w:val="000000" w:themeColor="text1"/>
+        </w:rPr>
+      </w:pPr>
+      <w:r>
+        <w:rPr>
+          <w:rFonts w:ascii="Calibri" w:hAnsi="Calibri" w:cs="Calibri"/>
+          <w:color w:val="000000" w:themeColor="text1"/>
+        </w:rPr>
         <w:t>Loop through days and get the user’s number of steps</w:t>
       </w:r>
     </w:p>
@@ -239,8 +373,16 @@
           <w:ilvl w:val="0"/>
           <w:numId w:val="2"/>
         </w:numPr>
-      </w:pPr>
-      <w:r>
+        <w:rPr>
+          <w:rFonts w:ascii="Calibri" w:hAnsi="Calibri" w:cs="Calibri"/>
+          <w:color w:val="000000" w:themeColor="text1"/>
+        </w:rPr>
+      </w:pPr>
+      <w:r>
+        <w:rPr>
+          <w:rFonts w:ascii="Calibri" w:hAnsi="Calibri" w:cs="Calibri"/>
+          <w:color w:val="000000" w:themeColor="text1"/>
+        </w:rPr>
         <w:t>Add it to the steps dictionary, with form “Day”: # of steps</w:t>
       </w:r>
     </w:p>
@@ -251,12 +393,24 @@
           <w:ilvl w:val="0"/>
           <w:numId w:val="2"/>
         </w:numPr>
-      </w:pPr>
-      <w:r>
+        <w:rPr>
+          <w:rFonts w:ascii="Calibri" w:hAnsi="Calibri" w:cs="Calibri"/>
+          <w:color w:val="000000" w:themeColor="text1"/>
+        </w:rPr>
+      </w:pPr>
+      <w:r>
+        <w:rPr>
+          <w:rFonts w:ascii="Calibri" w:hAnsi="Calibri" w:cs="Calibri"/>
+          <w:color w:val="000000" w:themeColor="text1"/>
+        </w:rPr>
         <w:t xml:space="preserve">Add number of steps to </w:t>
       </w:r>
       <w:proofErr w:type="spellStart"/>
       <w:r>
+        <w:rPr>
+          <w:rFonts w:ascii="Calibri" w:hAnsi="Calibri" w:cs="Calibri"/>
+          <w:color w:val="000000" w:themeColor="text1"/>
+        </w:rPr>
         <w:t>total_steps</w:t>
       </w:r>
       <w:proofErr w:type="spellEnd"/>
@@ -268,8 +422,16 @@
           <w:ilvl w:val="0"/>
           <w:numId w:val="2"/>
         </w:numPr>
-      </w:pPr>
-      <w:r>
+        <w:rPr>
+          <w:rFonts w:ascii="Calibri" w:hAnsi="Calibri" w:cs="Calibri"/>
+          <w:color w:val="000000" w:themeColor="text1"/>
+        </w:rPr>
+      </w:pPr>
+      <w:r>
+        <w:rPr>
+          <w:rFonts w:ascii="Calibri" w:hAnsi="Calibri" w:cs="Calibri"/>
+          <w:color w:val="000000" w:themeColor="text1"/>
+        </w:rPr>
         <w:t>Display total steps</w:t>
       </w:r>
     </w:p>
@@ -280,8 +442,16 @@
           <w:ilvl w:val="0"/>
           <w:numId w:val="2"/>
         </w:numPr>
-      </w:pPr>
-      <w:r>
+        <w:rPr>
+          <w:rFonts w:ascii="Calibri" w:hAnsi="Calibri" w:cs="Calibri"/>
+          <w:color w:val="000000" w:themeColor="text1"/>
+        </w:rPr>
+      </w:pPr>
+      <w:r>
+        <w:rPr>
+          <w:rFonts w:ascii="Calibri" w:hAnsi="Calibri" w:cs="Calibri"/>
+          <w:color w:val="000000" w:themeColor="text1"/>
+        </w:rPr>
         <w:t>Display average</w:t>
       </w:r>
     </w:p>
@@ -292,8 +462,16 @@
           <w:ilvl w:val="0"/>
           <w:numId w:val="2"/>
         </w:numPr>
-      </w:pPr>
-      <w:r>
+        <w:rPr>
+          <w:rFonts w:ascii="Calibri" w:hAnsi="Calibri" w:cs="Calibri"/>
+          <w:color w:val="000000" w:themeColor="text1"/>
+        </w:rPr>
+      </w:pPr>
+      <w:r>
+        <w:rPr>
+          <w:rFonts w:ascii="Calibri" w:hAnsi="Calibri" w:cs="Calibri"/>
+          <w:color w:val="000000" w:themeColor="text1"/>
+        </w:rPr>
         <w:t>Find minimum number of steps</w:t>
       </w:r>
     </w:p>
@@ -304,8 +482,16 @@
           <w:ilvl w:val="0"/>
           <w:numId w:val="2"/>
         </w:numPr>
-      </w:pPr>
-      <w:r>
+        <w:rPr>
+          <w:rFonts w:ascii="Calibri" w:hAnsi="Calibri" w:cs="Calibri"/>
+          <w:color w:val="000000" w:themeColor="text1"/>
+        </w:rPr>
+      </w:pPr>
+      <w:r>
+        <w:rPr>
+          <w:rFonts w:ascii="Calibri" w:hAnsi="Calibri" w:cs="Calibri"/>
+          <w:color w:val="000000" w:themeColor="text1"/>
+        </w:rPr>
         <w:t>Find maximum number of steps</w:t>
       </w:r>
     </w:p>
@@ -316,8 +502,16 @@
           <w:ilvl w:val="0"/>
           <w:numId w:val="2"/>
         </w:numPr>
-      </w:pPr>
-      <w:r>
+        <w:rPr>
+          <w:rFonts w:ascii="Calibri" w:hAnsi="Calibri" w:cs="Calibri"/>
+          <w:color w:val="000000" w:themeColor="text1"/>
+        </w:rPr>
+      </w:pPr>
+      <w:r>
+        <w:rPr>
+          <w:rFonts w:ascii="Calibri" w:hAnsi="Calibri" w:cs="Calibri"/>
+          <w:color w:val="000000" w:themeColor="text1"/>
+        </w:rPr>
         <w:t>Loop through steps to find which days have the min or max number of steps</w:t>
       </w:r>
     </w:p>
@@ -328,18 +522,50 @@
           <w:ilvl w:val="0"/>
           <w:numId w:val="2"/>
         </w:numPr>
-      </w:pPr>
-      <w:r>
+        <w:rPr>
+          <w:rFonts w:ascii="Calibri" w:hAnsi="Calibri" w:cs="Calibri"/>
+          <w:color w:val="000000" w:themeColor="text1"/>
+        </w:rPr>
+      </w:pPr>
+      <w:r>
+        <w:rPr>
+          <w:rFonts w:ascii="Calibri" w:hAnsi="Calibri" w:cs="Calibri"/>
+          <w:color w:val="000000" w:themeColor="text1"/>
+        </w:rPr>
         <w:t>Display results to user</w:t>
       </w:r>
     </w:p>
-    <w:p/>
-    <w:p>
-      <w:r>
+    <w:p>
+      <w:pPr>
+        <w:rPr>
+          <w:rFonts w:ascii="Calibri" w:hAnsi="Calibri" w:cs="Calibri"/>
+          <w:color w:val="000000" w:themeColor="text1"/>
+        </w:rPr>
+      </w:pPr>
+    </w:p>
+    <w:p>
+      <w:pPr>
+        <w:rPr>
+          <w:rFonts w:ascii="Calibri" w:hAnsi="Calibri" w:cs="Calibri"/>
+          <w:color w:val="000000" w:themeColor="text1"/>
+        </w:rPr>
+      </w:pPr>
+      <w:r>
+        <w:rPr>
+          <w:rFonts w:ascii="Calibri" w:hAnsi="Calibri" w:cs="Calibri"/>
+          <w:color w:val="000000" w:themeColor="text1"/>
+        </w:rPr>
         <w:t>Output:</w:t>
       </w:r>
     </w:p>
-    <w:p/>
+    <w:p>
+      <w:pPr>
+        <w:rPr>
+          <w:rFonts w:ascii="Calibri" w:hAnsi="Calibri" w:cs="Calibri"/>
+          <w:color w:val="000000" w:themeColor="text1"/>
+        </w:rPr>
+      </w:pPr>
+    </w:p>
     <w:p>
       <w:pPr>
         <w:pStyle w:val="ListParagraph"/>
@@ -347,8 +573,16 @@
           <w:ilvl w:val="0"/>
           <w:numId w:val="3"/>
         </w:numPr>
-      </w:pPr>
-      <w:r>
+        <w:rPr>
+          <w:rFonts w:ascii="Calibri" w:hAnsi="Calibri" w:cs="Calibri"/>
+          <w:color w:val="000000" w:themeColor="text1"/>
+        </w:rPr>
+      </w:pPr>
+      <w:r>
+        <w:rPr>
+          <w:rFonts w:ascii="Calibri" w:hAnsi="Calibri" w:cs="Calibri"/>
+          <w:color w:val="000000" w:themeColor="text1"/>
+        </w:rPr>
         <w:t>Ask user for the number of steps each day</w:t>
       </w:r>
     </w:p>
@@ -359,8 +593,16 @@
           <w:ilvl w:val="0"/>
           <w:numId w:val="3"/>
         </w:numPr>
-      </w:pPr>
-      <w:r>
+        <w:rPr>
+          <w:rFonts w:ascii="Calibri" w:hAnsi="Calibri" w:cs="Calibri"/>
+          <w:color w:val="000000" w:themeColor="text1"/>
+        </w:rPr>
+      </w:pPr>
+      <w:r>
+        <w:rPr>
+          <w:rFonts w:ascii="Calibri" w:hAnsi="Calibri" w:cs="Calibri"/>
+          <w:color w:val="000000" w:themeColor="text1"/>
+        </w:rPr>
         <w:t>Display total number of steps</w:t>
       </w:r>
     </w:p>
@@ -371,8 +613,16 @@
           <w:ilvl w:val="0"/>
           <w:numId w:val="3"/>
         </w:numPr>
-      </w:pPr>
-      <w:r>
+        <w:rPr>
+          <w:rFonts w:ascii="Calibri" w:hAnsi="Calibri" w:cs="Calibri"/>
+          <w:color w:val="000000" w:themeColor="text1"/>
+        </w:rPr>
+      </w:pPr>
+      <w:r>
+        <w:rPr>
+          <w:rFonts w:ascii="Calibri" w:hAnsi="Calibri" w:cs="Calibri"/>
+          <w:color w:val="000000" w:themeColor="text1"/>
+        </w:rPr>
         <w:t>Display average number of steps</w:t>
       </w:r>
     </w:p>
@@ -383,8 +633,16 @@
           <w:ilvl w:val="0"/>
           <w:numId w:val="3"/>
         </w:numPr>
-      </w:pPr>
-      <w:r>
+        <w:rPr>
+          <w:rFonts w:ascii="Calibri" w:hAnsi="Calibri" w:cs="Calibri"/>
+          <w:color w:val="000000" w:themeColor="text1"/>
+        </w:rPr>
+      </w:pPr>
+      <w:r>
+        <w:rPr>
+          <w:rFonts w:ascii="Calibri" w:hAnsi="Calibri" w:cs="Calibri"/>
+          <w:color w:val="000000" w:themeColor="text1"/>
+        </w:rPr>
         <w:t>Display the minimum number of steps and which days that occurred</w:t>
       </w:r>
     </w:p>
@@ -395,90 +653,269 @@
           <w:ilvl w:val="0"/>
           <w:numId w:val="3"/>
         </w:numPr>
-      </w:pPr>
-      <w:r>
+        <w:rPr>
+          <w:rFonts w:ascii="Calibri" w:hAnsi="Calibri" w:cs="Calibri"/>
+          <w:color w:val="000000" w:themeColor="text1"/>
+        </w:rPr>
+      </w:pPr>
+      <w:r>
+        <w:rPr>
+          <w:rFonts w:ascii="Calibri" w:hAnsi="Calibri" w:cs="Calibri"/>
+          <w:color w:val="000000" w:themeColor="text1"/>
+        </w:rPr>
         <w:t xml:space="preserve">Display the maximum number of steps and which days that occurred. </w:t>
       </w:r>
     </w:p>
-    <w:p/>
-    <w:p>
-      <w:r>
+    <w:p>
+      <w:pPr>
+        <w:rPr>
+          <w:rFonts w:ascii="Calibri" w:hAnsi="Calibri" w:cs="Calibri"/>
+          <w:color w:val="000000" w:themeColor="text1"/>
+        </w:rPr>
+      </w:pPr>
+    </w:p>
+    <w:p>
+      <w:pPr>
+        <w:rPr>
+          <w:rFonts w:ascii="Calibri" w:hAnsi="Calibri" w:cs="Calibri"/>
+          <w:color w:val="000000" w:themeColor="text1"/>
+        </w:rPr>
+      </w:pPr>
+      <w:r>
+        <w:rPr>
+          <w:rFonts w:ascii="Calibri" w:hAnsi="Calibri" w:cs="Calibri"/>
+          <w:color w:val="000000" w:themeColor="text1"/>
+        </w:rPr>
         <w:t xml:space="preserve">Example: </w:t>
       </w:r>
     </w:p>
-    <w:p/>
-    <w:p>
-      <w:r>
+    <w:p>
+      <w:pPr>
+        <w:rPr>
+          <w:rFonts w:ascii="Calibri" w:hAnsi="Calibri" w:cs="Calibri"/>
+          <w:color w:val="000000" w:themeColor="text1"/>
+        </w:rPr>
+      </w:pPr>
+    </w:p>
+    <w:p>
+      <w:pPr>
+        <w:rPr>
+          <w:rFonts w:ascii="Calibri" w:hAnsi="Calibri" w:cs="Calibri"/>
+          <w:color w:val="000000" w:themeColor="text1"/>
+        </w:rPr>
+      </w:pPr>
+      <w:r>
+        <w:rPr>
+          <w:rFonts w:ascii="Calibri" w:hAnsi="Calibri" w:cs="Calibri"/>
+          <w:color w:val="000000" w:themeColor="text1"/>
+        </w:rPr>
+        <w:t>Please enter the number of steps taken on Sunday: 5000</w:t>
+      </w:r>
+    </w:p>
+    <w:p>
+      <w:pPr>
+        <w:rPr>
+          <w:rFonts w:ascii="Calibri" w:hAnsi="Calibri" w:cs="Calibri"/>
+          <w:color w:val="000000" w:themeColor="text1"/>
+        </w:rPr>
+      </w:pPr>
+      <w:r>
+        <w:rPr>
+          <w:rFonts w:ascii="Calibri" w:hAnsi="Calibri" w:cs="Calibri"/>
+          <w:color w:val="000000" w:themeColor="text1"/>
+        </w:rPr>
         <w:lastRenderedPageBreak/>
-        <w:t>Please enter the number of steps taken on Sunday: 5000</w:t>
-      </w:r>
-    </w:p>
-    <w:p>
-      <w:r>
         <w:t>Please enter the number of steps taken on Monday: 6000</w:t>
       </w:r>
     </w:p>
     <w:p>
-      <w:r>
+      <w:pPr>
+        <w:rPr>
+          <w:rFonts w:ascii="Calibri" w:hAnsi="Calibri" w:cs="Calibri"/>
+          <w:color w:val="000000" w:themeColor="text1"/>
+        </w:rPr>
+      </w:pPr>
+      <w:r>
+        <w:rPr>
+          <w:rFonts w:ascii="Calibri" w:hAnsi="Calibri" w:cs="Calibri"/>
+          <w:color w:val="000000" w:themeColor="text1"/>
+        </w:rPr>
         <w:t>Please enter the number of steps taken on Tuesday: 7000</w:t>
       </w:r>
     </w:p>
     <w:p>
-      <w:r>
+      <w:pPr>
+        <w:rPr>
+          <w:rFonts w:ascii="Calibri" w:hAnsi="Calibri" w:cs="Calibri"/>
+          <w:color w:val="000000" w:themeColor="text1"/>
+        </w:rPr>
+      </w:pPr>
+      <w:r>
+        <w:rPr>
+          <w:rFonts w:ascii="Calibri" w:hAnsi="Calibri" w:cs="Calibri"/>
+          <w:color w:val="000000" w:themeColor="text1"/>
+        </w:rPr>
         <w:t>Please enter the number of steps taken on Wednesday: 8000</w:t>
       </w:r>
     </w:p>
     <w:p>
-      <w:r>
+      <w:pPr>
+        <w:rPr>
+          <w:rFonts w:ascii="Calibri" w:hAnsi="Calibri" w:cs="Calibri"/>
+          <w:color w:val="000000" w:themeColor="text1"/>
+        </w:rPr>
+      </w:pPr>
+      <w:r>
+        <w:rPr>
+          <w:rFonts w:ascii="Calibri" w:hAnsi="Calibri" w:cs="Calibri"/>
+          <w:color w:val="000000" w:themeColor="text1"/>
+        </w:rPr>
         <w:t>Please enter the number of steps taken on Thursday: 5000</w:t>
       </w:r>
     </w:p>
     <w:p>
-      <w:r>
+      <w:pPr>
+        <w:rPr>
+          <w:rFonts w:ascii="Calibri" w:hAnsi="Calibri" w:cs="Calibri"/>
+          <w:color w:val="000000" w:themeColor="text1"/>
+        </w:rPr>
+      </w:pPr>
+      <w:r>
+        <w:rPr>
+          <w:rFonts w:ascii="Calibri" w:hAnsi="Calibri" w:cs="Calibri"/>
+          <w:color w:val="000000" w:themeColor="text1"/>
+        </w:rPr>
         <w:t>Please enter the number of steps taken on Friday: 6000</w:t>
       </w:r>
     </w:p>
     <w:p>
-      <w:r>
+      <w:pPr>
+        <w:rPr>
+          <w:rFonts w:ascii="Calibri" w:hAnsi="Calibri" w:cs="Calibri"/>
+          <w:color w:val="000000" w:themeColor="text1"/>
+        </w:rPr>
+      </w:pPr>
+      <w:r>
+        <w:rPr>
+          <w:rFonts w:ascii="Calibri" w:hAnsi="Calibri" w:cs="Calibri"/>
+          <w:color w:val="000000" w:themeColor="text1"/>
+        </w:rPr>
         <w:t>Please enter the number of steps taken on Saturday: 7000</w:t>
       </w:r>
     </w:p>
     <w:p>
-      <w:r>
+      <w:pPr>
+        <w:rPr>
+          <w:rFonts w:ascii="Calibri" w:hAnsi="Calibri" w:cs="Calibri"/>
+          <w:color w:val="000000" w:themeColor="text1"/>
+        </w:rPr>
+      </w:pPr>
+      <w:r>
+        <w:rPr>
+          <w:rFonts w:ascii="Calibri" w:hAnsi="Calibri" w:cs="Calibri"/>
+          <w:color w:val="000000" w:themeColor="text1"/>
+        </w:rPr>
         <w:t>You walked a total of 44,000 steps during the week.</w:t>
       </w:r>
     </w:p>
     <w:p>
-      <w:r>
+      <w:pPr>
+        <w:rPr>
+          <w:rFonts w:ascii="Calibri" w:hAnsi="Calibri" w:cs="Calibri"/>
+          <w:color w:val="000000" w:themeColor="text1"/>
+        </w:rPr>
+      </w:pPr>
+      <w:r>
+        <w:rPr>
+          <w:rFonts w:ascii="Calibri" w:hAnsi="Calibri" w:cs="Calibri"/>
+          <w:color w:val="000000" w:themeColor="text1"/>
+        </w:rPr>
         <w:t>That was an average of 6,286</w:t>
       </w:r>
     </w:p>
     <w:p>
-      <w:r>
+      <w:pPr>
+        <w:rPr>
+          <w:rFonts w:ascii="Calibri" w:hAnsi="Calibri" w:cs="Calibri"/>
+          <w:color w:val="000000" w:themeColor="text1"/>
+        </w:rPr>
+      </w:pPr>
+      <w:r>
+        <w:rPr>
+          <w:rFonts w:ascii="Calibri" w:hAnsi="Calibri" w:cs="Calibri"/>
+          <w:color w:val="000000" w:themeColor="text1"/>
+        </w:rPr>
         <w:t xml:space="preserve">The minimum steps you took were 5000 on </w:t>
       </w:r>
     </w:p>
     <w:p>
-      <w:r>
+      <w:pPr>
+        <w:rPr>
+          <w:rFonts w:ascii="Calibri" w:hAnsi="Calibri" w:cs="Calibri"/>
+          <w:color w:val="000000" w:themeColor="text1"/>
+        </w:rPr>
+      </w:pPr>
+      <w:r>
+        <w:rPr>
+          <w:rFonts w:ascii="Calibri" w:hAnsi="Calibri" w:cs="Calibri"/>
+          <w:color w:val="000000" w:themeColor="text1"/>
+        </w:rPr>
         <w:t>------ Sunday</w:t>
       </w:r>
     </w:p>
     <w:p>
-      <w:r>
+      <w:pPr>
+        <w:rPr>
+          <w:rFonts w:ascii="Calibri" w:hAnsi="Calibri" w:cs="Calibri"/>
+          <w:color w:val="000000" w:themeColor="text1"/>
+        </w:rPr>
+      </w:pPr>
+      <w:r>
+        <w:rPr>
+          <w:rFonts w:ascii="Calibri" w:hAnsi="Calibri" w:cs="Calibri"/>
+          <w:color w:val="000000" w:themeColor="text1"/>
+        </w:rPr>
         <w:t>------ Thursday</w:t>
       </w:r>
     </w:p>
     <w:p>
-      <w:r>
+      <w:pPr>
+        <w:rPr>
+          <w:rFonts w:ascii="Calibri" w:hAnsi="Calibri" w:cs="Calibri"/>
+          <w:color w:val="000000" w:themeColor="text1"/>
+        </w:rPr>
+      </w:pPr>
+      <w:r>
+        <w:rPr>
+          <w:rFonts w:ascii="Calibri" w:hAnsi="Calibri" w:cs="Calibri"/>
+          <w:color w:val="000000" w:themeColor="text1"/>
+        </w:rPr>
         <w:t xml:space="preserve">The maximum steps you took were 8000 on </w:t>
       </w:r>
     </w:p>
     <w:p>
-      <w:r>
+      <w:pPr>
+        <w:rPr>
+          <w:rFonts w:ascii="Calibri" w:hAnsi="Calibri" w:cs="Calibri"/>
+          <w:color w:val="000000" w:themeColor="text1"/>
+        </w:rPr>
+      </w:pPr>
+      <w:r>
+        <w:rPr>
+          <w:rFonts w:ascii="Calibri" w:hAnsi="Calibri" w:cs="Calibri"/>
+          <w:color w:val="000000" w:themeColor="text1"/>
+        </w:rPr>
         <w:t>------ Wednesday</w:t>
       </w:r>
     </w:p>
-    <w:p/>
+    <w:p>
+      <w:pPr>
+        <w:rPr>
+          <w:rFonts w:ascii="Calibri" w:hAnsi="Calibri" w:cs="Calibri"/>
+          <w:color w:val="000000" w:themeColor="text1"/>
+        </w:rPr>
+      </w:pPr>
+    </w:p>
     <w:sectPr>
       <w:pgSz w:w="12240" w:h="15840"/>
       <w:pgMar w:top="1440" w:right="1440" w:bottom="1440" w:left="1440" w:header="720" w:footer="720" w:gutter="0"/>

</xml_diff>